<commit_message>
finish two types of object and performed refactoring
</commit_message>
<xml_diff>
--- a/src/main/resources/templates/template_pin.docx
+++ b/src/main/resources/templates/template_pin.docx
@@ -1077,7 +1077,6 @@
         </w:rPr>
         <w:t xml:space="preserve"> </w:t>
       </w:r>
-      <w:proofErr w:type="gramStart"/>
       <w:r>
         <w:rPr>
           <w:rFonts w:ascii="Times New Roman" w:hAnsi="Times New Roman" w:cs="Times New Roman"/>
@@ -1113,7 +1112,6 @@
         </w:rPr>
         <w:t>F</w:t>
       </w:r>
-      <w:proofErr w:type="gramEnd"/>
       <w:r>
         <w:rPr>
           <w:rFonts w:ascii="Times New Roman" w:hAnsi="Times New Roman" w:cs="Times New Roman"/>
@@ -1189,22 +1187,24 @@
         </w:rPr>
         <w:t>${</w:t>
       </w:r>
-      <w:r>
-        <w:rPr>
-          <w:rFonts w:ascii="Times New Roman" w:hAnsi="Times New Roman" w:cs="Times New Roman"/>
-          <w:sz w:val="28"/>
-          <w:szCs w:val="28"/>
-          <w:lang w:val="en-US"/>
-        </w:rPr>
-        <w:t>d</w:t>
-      </w:r>
-      <w:r>
-        <w:rPr>
-          <w:rFonts w:ascii="Times New Roman" w:hAnsi="Times New Roman" w:cs="Times New Roman"/>
-          <w:sz w:val="28"/>
-          <w:szCs w:val="28"/>
-        </w:rPr>
-        <w:t>2}</w:t>
+      <w:proofErr w:type="spellStart"/>
+      <w:r>
+        <w:rPr>
+          <w:rFonts w:ascii="Times New Roman" w:hAnsi="Times New Roman" w:cs="Times New Roman"/>
+          <w:sz w:val="28"/>
+          <w:szCs w:val="28"/>
+          <w:lang w:val="en-US"/>
+        </w:rPr>
+        <w:t>shearArea</w:t>
+      </w:r>
+      <w:proofErr w:type="spellEnd"/>
+      <w:r>
+        <w:rPr>
+          <w:rFonts w:ascii="Times New Roman" w:hAnsi="Times New Roman" w:cs="Times New Roman"/>
+          <w:sz w:val="28"/>
+          <w:szCs w:val="28"/>
+        </w:rPr>
+        <w:t>}</w:t>
       </w:r>
       <w:r>
         <w:rPr>
@@ -1620,22 +1620,24 @@
         </w:rPr>
         <w:t>${</w:t>
       </w:r>
-      <w:r>
-        <w:rPr>
-          <w:rFonts w:ascii="Times New Roman" w:hAnsi="Times New Roman" w:cs="Times New Roman"/>
-          <w:sz w:val="28"/>
-          <w:szCs w:val="28"/>
-          <w:lang w:val="en-US"/>
-        </w:rPr>
-        <w:t>d</w:t>
-      </w:r>
-      <w:r>
-        <w:rPr>
-          <w:rFonts w:ascii="Times New Roman" w:hAnsi="Times New Roman" w:cs="Times New Roman"/>
-          <w:sz w:val="28"/>
-          <w:szCs w:val="28"/>
-        </w:rPr>
-        <w:t>2}</w:t>
+      <w:proofErr w:type="spellStart"/>
+      <w:r>
+        <w:rPr>
+          <w:rFonts w:ascii="Times New Roman" w:hAnsi="Times New Roman" w:cs="Times New Roman"/>
+          <w:sz w:val="28"/>
+          <w:szCs w:val="28"/>
+          <w:lang w:val="en-US"/>
+        </w:rPr>
+        <w:t>shearStress</w:t>
+      </w:r>
+      <w:proofErr w:type="spellEnd"/>
+      <w:r>
+        <w:rPr>
+          <w:rFonts w:ascii="Times New Roman" w:hAnsi="Times New Roman" w:cs="Times New Roman"/>
+          <w:sz w:val="28"/>
+          <w:szCs w:val="28"/>
+        </w:rPr>
+        <w:t>}</w:t>
       </w:r>
       <w:r>
         <w:rPr>
@@ -1677,22 +1679,24 @@
         </w:rPr>
         <w:t>${</w:t>
       </w:r>
-      <w:r>
-        <w:rPr>
-          <w:rFonts w:ascii="Times New Roman" w:hAnsi="Times New Roman" w:cs="Times New Roman"/>
-          <w:sz w:val="28"/>
-          <w:szCs w:val="28"/>
-          <w:lang w:val="en-US"/>
-        </w:rPr>
-        <w:t>d</w:t>
-      </w:r>
-      <w:r>
-        <w:rPr>
-          <w:rFonts w:ascii="Times New Roman" w:hAnsi="Times New Roman" w:cs="Times New Roman"/>
-          <w:sz w:val="28"/>
-          <w:szCs w:val="28"/>
-        </w:rPr>
-        <w:t>2}</w:t>
+      <w:proofErr w:type="spellStart"/>
+      <w:r>
+        <w:rPr>
+          <w:rFonts w:ascii="Times New Roman" w:hAnsi="Times New Roman" w:cs="Times New Roman"/>
+          <w:sz w:val="28"/>
+          <w:szCs w:val="28"/>
+          <w:lang w:val="en-US"/>
+        </w:rPr>
+        <w:t>shearSafetyFactor</w:t>
+      </w:r>
+      <w:proofErr w:type="spellEnd"/>
+      <w:r>
+        <w:rPr>
+          <w:rFonts w:ascii="Times New Roman" w:hAnsi="Times New Roman" w:cs="Times New Roman"/>
+          <w:sz w:val="28"/>
+          <w:szCs w:val="28"/>
+        </w:rPr>
+        <w:t>}</w:t>
       </w:r>
       <w:r>
         <w:rPr>
@@ -1891,7 +1895,6 @@
           <w:rFonts w:ascii="Times New Roman" w:hAnsi="Times New Roman" w:cs="Times New Roman"/>
           <w:sz w:val="28"/>
           <w:szCs w:val="28"/>
-          <w:lang w:val="en-US"/>
         </w:rPr>
       </w:pPr>
       <w:proofErr w:type="gramStart"/>
@@ -1919,7 +1922,6 @@
           <w:rFonts w:ascii="Times New Roman" w:hAnsi="Times New Roman" w:cs="Times New Roman"/>
           <w:sz w:val="28"/>
           <w:szCs w:val="28"/>
-          <w:lang w:val="en-US"/>
         </w:rPr>
         <w:t xml:space="preserve"> = </w:t>
       </w:r>
@@ -1928,7 +1930,6 @@
           <w:rFonts w:ascii="Times New Roman" w:hAnsi="Times New Roman" w:cs="Times New Roman"/>
           <w:sz w:val="28"/>
           <w:szCs w:val="28"/>
-          <w:lang w:val="en-US"/>
         </w:rPr>
         <w:t>${</w:t>
       </w:r>
@@ -1948,7 +1949,6 @@
           <w:rFonts w:ascii="Times New Roman" w:hAnsi="Times New Roman" w:cs="Times New Roman"/>
           <w:sz w:val="28"/>
           <w:szCs w:val="28"/>
-          <w:lang w:val="en-US"/>
         </w:rPr>
         <w:t>}</w:t>
       </w:r>
@@ -1957,16 +1957,14 @@
           <w:rFonts w:ascii="Times New Roman" w:hAnsi="Times New Roman" w:cs="Times New Roman"/>
           <w:sz w:val="28"/>
           <w:szCs w:val="28"/>
-          <w:lang w:val="en-US"/>
-        </w:rPr>
-        <w:t xml:space="preserve"> </w:t>
-      </w:r>
-      <w:r>
-        <w:rPr>
-          <w:rFonts w:ascii="Times New Roman" w:hAnsi="Times New Roman" w:cs="Times New Roman"/>
-          <w:sz w:val="28"/>
-          <w:szCs w:val="28"/>
-          <w:lang w:val="en-US"/>
+        </w:rPr>
+        <w:t xml:space="preserve"> </w:t>
+      </w:r>
+      <w:r>
+        <w:rPr>
+          <w:rFonts w:ascii="Times New Roman" w:hAnsi="Times New Roman" w:cs="Times New Roman"/>
+          <w:sz w:val="28"/>
+          <w:szCs w:val="28"/>
         </w:rPr>
         <w:t xml:space="preserve"> </w:t>
       </w:r>
@@ -1983,16 +1981,14 @@
           <w:rFonts w:ascii="Times New Roman" w:hAnsi="Times New Roman" w:cs="Times New Roman"/>
           <w:sz w:val="28"/>
           <w:szCs w:val="28"/>
-          <w:lang w:val="en-US"/>
-        </w:rPr>
-        <w:t xml:space="preserve"> </w:t>
-      </w:r>
-      <w:r>
-        <w:rPr>
-          <w:rFonts w:ascii="Times New Roman" w:hAnsi="Times New Roman" w:cs="Times New Roman"/>
-          <w:sz w:val="28"/>
-          <w:szCs w:val="28"/>
-          <w:lang w:val="en-US"/>
+        </w:rPr>
+        <w:t xml:space="preserve"> </w:t>
+      </w:r>
+      <w:r>
+        <w:rPr>
+          <w:rFonts w:ascii="Times New Roman" w:hAnsi="Times New Roman" w:cs="Times New Roman"/>
+          <w:sz w:val="28"/>
+          <w:szCs w:val="28"/>
         </w:rPr>
         <w:t xml:space="preserve">– </w:t>
       </w:r>
@@ -2009,7 +2005,6 @@
           <w:rFonts w:ascii="Times New Roman" w:hAnsi="Times New Roman" w:cs="Times New Roman"/>
           <w:sz w:val="28"/>
           <w:szCs w:val="28"/>
-          <w:lang w:val="en-US"/>
         </w:rPr>
         <w:t xml:space="preserve"> </w:t>
       </w:r>
@@ -2026,7 +2021,6 @@
           <w:rFonts w:ascii="Times New Roman" w:hAnsi="Times New Roman" w:cs="Times New Roman"/>
           <w:sz w:val="28"/>
           <w:szCs w:val="28"/>
-          <w:lang w:val="en-US"/>
         </w:rPr>
         <w:t xml:space="preserve"> </w:t>
       </w:r>
@@ -2043,7 +2037,6 @@
           <w:rFonts w:ascii="Times New Roman" w:hAnsi="Times New Roman" w:cs="Times New Roman"/>
           <w:sz w:val="28"/>
           <w:szCs w:val="28"/>
-          <w:lang w:val="en-US"/>
         </w:rPr>
         <w:t xml:space="preserve"> (${</w:t>
       </w:r>
@@ -2061,7 +2054,6 @@
           <w:rFonts w:ascii="Times New Roman" w:hAnsi="Times New Roman" w:cs="Times New Roman"/>
           <w:sz w:val="28"/>
           <w:szCs w:val="28"/>
-          <w:lang w:val="en-US"/>
         </w:rPr>
         <w:t>})</w:t>
       </w:r>
@@ -2070,7 +2062,6 @@
           <w:rFonts w:ascii="Times New Roman" w:hAnsi="Times New Roman" w:cs="Times New Roman"/>
           <w:sz w:val="28"/>
           <w:szCs w:val="28"/>
-          <w:lang w:val="en-US"/>
         </w:rPr>
         <w:t>.</w:t>
       </w:r>
@@ -2655,7 +2646,7 @@
 </file>
 
 <file path=customXml/itemProps1.xml><?xml version="1.0" encoding="utf-8"?>
-<ds:datastoreItem xmlns:ds="http://schemas.openxmlformats.org/officeDocument/2006/customXml" ds:itemID="{AA9B01E0-39B2-40CD-87AB-D777CDDF158B}">
+<ds:datastoreItem xmlns:ds="http://schemas.openxmlformats.org/officeDocument/2006/customXml" ds:itemID="{D149E643-7F11-4B08-8520-27684CC2FFAC}">
   <ds:schemaRefs>
     <ds:schemaRef ds:uri="http://schemas.openxmlformats.org/officeDocument/2006/bibliography"/>
   </ds:schemaRefs>

</xml_diff>